<commit_message>
documento 1.2 misael listo
</commit_message>
<xml_diff>
--- a/Fase1/Misael Cartes/1.2_APT122_DiarioReflexionFase1.docx
+++ b/Fase1/Misael Cartes/1.2_APT122_DiarioReflexionFase1.docx
@@ -830,9 +830,229 @@
           </w:p>
           <w:p>
             <w:pPr>
+              <w:pStyle w:val="Prrafodelista"/>
+              <w:numPr>
+                <w:ilvl w:val="0"/>
+                <w:numId w:val="12"/>
+              </w:numPr>
               <w:tabs>
                 <w:tab w:val="left" w:pos="454"/>
               </w:tabs>
+              <w:ind w:left="454" w:hanging="283"/>
+              <w:jc w:val="both"/>
+              <w:rPr>
+                <w:rFonts w:eastAsiaTheme="majorEastAsia"/>
+                <w:color w:val="767171" w:themeColor="background2" w:themeShade="80"/>
+                <w:sz w:val="24"/>
+                <w:szCs w:val="24"/>
+              </w:rPr>
+            </w:pPr>
+            <w:r>
+              <w:rPr>
+                <w:rFonts w:eastAsiaTheme="majorEastAsia"/>
+                <w:color w:val="767171" w:themeColor="background2" w:themeShade="80"/>
+                <w:sz w:val="24"/>
+                <w:szCs w:val="24"/>
+              </w:rPr>
+              <w:t xml:space="preserve">Machine </w:t>
+            </w:r>
+            <w:proofErr w:type="spellStart"/>
+            <w:r>
+              <w:rPr>
+                <w:rFonts w:eastAsiaTheme="majorEastAsia"/>
+                <w:color w:val="767171" w:themeColor="background2" w:themeShade="80"/>
+                <w:sz w:val="24"/>
+                <w:szCs w:val="24"/>
+              </w:rPr>
+              <w:t>learning</w:t>
+            </w:r>
+            <w:proofErr w:type="spellEnd"/>
+            <w:r>
+              <w:rPr>
+                <w:rFonts w:eastAsiaTheme="majorEastAsia"/>
+                <w:color w:val="767171" w:themeColor="background2" w:themeShade="80"/>
+                <w:sz w:val="24"/>
+                <w:szCs w:val="24"/>
+              </w:rPr>
+              <w:t xml:space="preserve"> </w:t>
+            </w:r>
+          </w:p>
+          <w:p>
+            <w:pPr>
+              <w:pStyle w:val="Prrafodelista"/>
+              <w:numPr>
+                <w:ilvl w:val="0"/>
+                <w:numId w:val="12"/>
+              </w:numPr>
+              <w:tabs>
+                <w:tab w:val="left" w:pos="454"/>
+              </w:tabs>
+              <w:ind w:left="454" w:hanging="283"/>
+              <w:jc w:val="both"/>
+              <w:rPr>
+                <w:rFonts w:eastAsiaTheme="majorEastAsia"/>
+                <w:color w:val="767171" w:themeColor="background2" w:themeShade="80"/>
+                <w:sz w:val="24"/>
+                <w:szCs w:val="24"/>
+              </w:rPr>
+            </w:pPr>
+            <w:r>
+              <w:rPr>
+                <w:rFonts w:eastAsiaTheme="majorEastAsia"/>
+                <w:color w:val="767171" w:themeColor="background2" w:themeShade="80"/>
+                <w:sz w:val="24"/>
+                <w:szCs w:val="24"/>
+              </w:rPr>
+              <w:t xml:space="preserve">Fundamentos machine </w:t>
+            </w:r>
+            <w:proofErr w:type="spellStart"/>
+            <w:r>
+              <w:rPr>
+                <w:rFonts w:eastAsiaTheme="majorEastAsia"/>
+                <w:color w:val="767171" w:themeColor="background2" w:themeShade="80"/>
+                <w:sz w:val="24"/>
+                <w:szCs w:val="24"/>
+              </w:rPr>
+              <w:t>learning</w:t>
+            </w:r>
+            <w:proofErr w:type="spellEnd"/>
+            <w:r>
+              <w:rPr>
+                <w:rFonts w:eastAsiaTheme="majorEastAsia"/>
+                <w:color w:val="767171" w:themeColor="background2" w:themeShade="80"/>
+                <w:sz w:val="24"/>
+                <w:szCs w:val="24"/>
+              </w:rPr>
+              <w:t xml:space="preserve"> </w:t>
+            </w:r>
+          </w:p>
+          <w:p>
+            <w:pPr>
+              <w:pStyle w:val="Prrafodelista"/>
+              <w:numPr>
+                <w:ilvl w:val="0"/>
+                <w:numId w:val="12"/>
+              </w:numPr>
+              <w:tabs>
+                <w:tab w:val="left" w:pos="454"/>
+              </w:tabs>
+              <w:ind w:left="454" w:hanging="283"/>
+              <w:jc w:val="both"/>
+              <w:rPr>
+                <w:rFonts w:eastAsiaTheme="majorEastAsia"/>
+                <w:color w:val="767171" w:themeColor="background2" w:themeShade="80"/>
+                <w:sz w:val="24"/>
+                <w:szCs w:val="24"/>
+              </w:rPr>
+            </w:pPr>
+            <w:r>
+              <w:rPr>
+                <w:rFonts w:eastAsiaTheme="majorEastAsia"/>
+                <w:color w:val="767171" w:themeColor="background2" w:themeShade="80"/>
+                <w:sz w:val="24"/>
+                <w:szCs w:val="24"/>
+              </w:rPr>
+              <w:t xml:space="preserve">Inteligencia de negocios </w:t>
+            </w:r>
+          </w:p>
+          <w:p>
+            <w:pPr>
+              <w:pStyle w:val="Prrafodelista"/>
+              <w:numPr>
+                <w:ilvl w:val="0"/>
+                <w:numId w:val="12"/>
+              </w:numPr>
+              <w:tabs>
+                <w:tab w:val="left" w:pos="454"/>
+              </w:tabs>
+              <w:ind w:left="454" w:hanging="283"/>
+              <w:jc w:val="both"/>
+              <w:rPr>
+                <w:rFonts w:eastAsiaTheme="majorEastAsia"/>
+                <w:color w:val="767171" w:themeColor="background2" w:themeShade="80"/>
+                <w:sz w:val="24"/>
+                <w:szCs w:val="24"/>
+              </w:rPr>
+            </w:pPr>
+            <w:r>
+              <w:rPr>
+                <w:rFonts w:eastAsiaTheme="majorEastAsia"/>
+                <w:color w:val="767171" w:themeColor="background2" w:themeShade="80"/>
+                <w:sz w:val="24"/>
+                <w:szCs w:val="24"/>
+              </w:rPr>
+              <w:t xml:space="preserve">Minería de datos </w:t>
+            </w:r>
+          </w:p>
+          <w:p>
+            <w:pPr>
+              <w:pStyle w:val="Prrafodelista"/>
+              <w:numPr>
+                <w:ilvl w:val="0"/>
+                <w:numId w:val="12"/>
+              </w:numPr>
+              <w:tabs>
+                <w:tab w:val="left" w:pos="454"/>
+              </w:tabs>
+              <w:ind w:left="454" w:hanging="283"/>
+              <w:jc w:val="both"/>
+              <w:rPr>
+                <w:rFonts w:eastAsiaTheme="majorEastAsia"/>
+                <w:color w:val="767171" w:themeColor="background2" w:themeShade="80"/>
+                <w:sz w:val="24"/>
+                <w:szCs w:val="24"/>
+              </w:rPr>
+            </w:pPr>
+            <w:r>
+              <w:rPr>
+                <w:rFonts w:eastAsiaTheme="majorEastAsia"/>
+                <w:color w:val="767171" w:themeColor="background2" w:themeShade="80"/>
+                <w:sz w:val="24"/>
+                <w:szCs w:val="24"/>
+              </w:rPr>
+              <w:t>Programación WEB</w:t>
+            </w:r>
+          </w:p>
+          <w:p>
+            <w:pPr>
+              <w:pStyle w:val="Prrafodelista"/>
+              <w:numPr>
+                <w:ilvl w:val="0"/>
+                <w:numId w:val="12"/>
+              </w:numPr>
+              <w:tabs>
+                <w:tab w:val="left" w:pos="454"/>
+              </w:tabs>
+              <w:ind w:left="454" w:hanging="283"/>
+              <w:jc w:val="both"/>
+              <w:rPr>
+                <w:rFonts w:eastAsiaTheme="majorEastAsia"/>
+                <w:color w:val="767171" w:themeColor="background2" w:themeShade="80"/>
+                <w:sz w:val="24"/>
+                <w:szCs w:val="24"/>
+              </w:rPr>
+            </w:pPr>
+            <w:r>
+              <w:rPr>
+                <w:rFonts w:eastAsiaTheme="majorEastAsia"/>
+                <w:color w:val="767171" w:themeColor="background2" w:themeShade="80"/>
+                <w:sz w:val="24"/>
+                <w:szCs w:val="24"/>
+              </w:rPr>
+              <w:t>En si estas serian las cuales siento que tengo mas desarrolladas y siento seguridad al aplicarlas, esto debido a que actualmente me encuentro trabajando en esas áreas.</w:t>
+            </w:r>
+          </w:p>
+          <w:p>
+            <w:pPr>
+              <w:pStyle w:val="Prrafodelista"/>
+              <w:numPr>
+                <w:ilvl w:val="0"/>
+                <w:numId w:val="12"/>
+              </w:numPr>
+              <w:tabs>
+                <w:tab w:val="left" w:pos="454"/>
+              </w:tabs>
+              <w:ind w:left="454" w:hanging="283"/>
               <w:jc w:val="both"/>
               <w:rPr>
                 <w:rFonts w:eastAsiaTheme="majorEastAsia"/>
@@ -844,210 +1064,122 @@
           </w:p>
           <w:p>
             <w:pPr>
+              <w:pStyle w:val="Prrafodelista"/>
+              <w:numPr>
+                <w:ilvl w:val="0"/>
+                <w:numId w:val="12"/>
+              </w:numPr>
               <w:tabs>
                 <w:tab w:val="left" w:pos="454"/>
               </w:tabs>
+              <w:ind w:left="454" w:hanging="283"/>
               <w:jc w:val="both"/>
               <w:rPr>
                 <w:rFonts w:eastAsiaTheme="majorEastAsia"/>
-                <w:color w:val="767171" w:themeColor="background2" w:themeShade="80"/>
+                <w:color w:val="70AD47" w:themeColor="accent6"/>
                 <w:sz w:val="24"/>
                 <w:szCs w:val="24"/>
               </w:rPr>
             </w:pPr>
+            <w:r>
+              <w:rPr>
+                <w:rFonts w:eastAsiaTheme="majorEastAsia"/>
+                <w:color w:val="70AD47" w:themeColor="accent6"/>
+                <w:sz w:val="24"/>
+                <w:szCs w:val="24"/>
+              </w:rPr>
+              <w:t>G</w:t>
+            </w:r>
+            <w:r>
+              <w:rPr>
+                <w:rFonts w:eastAsiaTheme="majorEastAsia"/>
+                <w:color w:val="70AD47" w:themeColor="accent6"/>
+                <w:sz w:val="24"/>
+                <w:szCs w:val="24"/>
+              </w:rPr>
+              <w:t>estión de proyectos informáticos</w:t>
+            </w:r>
           </w:p>
           <w:p>
             <w:pPr>
+              <w:pStyle w:val="Prrafodelista"/>
+              <w:numPr>
+                <w:ilvl w:val="0"/>
+                <w:numId w:val="12"/>
+              </w:numPr>
               <w:tabs>
                 <w:tab w:val="left" w:pos="454"/>
               </w:tabs>
+              <w:ind w:left="454" w:hanging="283"/>
               <w:jc w:val="both"/>
               <w:rPr>
                 <w:rFonts w:eastAsiaTheme="majorEastAsia"/>
-                <w:color w:val="767171" w:themeColor="background2" w:themeShade="80"/>
+                <w:color w:val="70AD47" w:themeColor="accent6"/>
                 <w:sz w:val="24"/>
                 <w:szCs w:val="24"/>
               </w:rPr>
             </w:pPr>
+            <w:r>
+              <w:rPr>
+                <w:rFonts w:eastAsiaTheme="majorEastAsia"/>
+                <w:color w:val="70AD47" w:themeColor="accent6"/>
+                <w:sz w:val="24"/>
+                <w:szCs w:val="24"/>
+              </w:rPr>
+              <w:t>G</w:t>
+            </w:r>
+            <w:r>
+              <w:rPr>
+                <w:rFonts w:eastAsiaTheme="majorEastAsia"/>
+                <w:color w:val="70AD47" w:themeColor="accent6"/>
+                <w:sz w:val="24"/>
+                <w:szCs w:val="24"/>
+              </w:rPr>
+              <w:t>estión de riesgos</w:t>
+            </w:r>
           </w:p>
           <w:p>
             <w:pPr>
+              <w:pStyle w:val="Prrafodelista"/>
+              <w:numPr>
+                <w:ilvl w:val="0"/>
+                <w:numId w:val="12"/>
+              </w:numPr>
               <w:tabs>
                 <w:tab w:val="left" w:pos="454"/>
               </w:tabs>
+              <w:ind w:left="454" w:hanging="283"/>
               <w:jc w:val="both"/>
               <w:rPr>
                 <w:rFonts w:eastAsiaTheme="majorEastAsia"/>
-                <w:color w:val="767171" w:themeColor="background2" w:themeShade="80"/>
+                <w:color w:val="70AD47" w:themeColor="accent6"/>
                 <w:sz w:val="24"/>
                 <w:szCs w:val="24"/>
               </w:rPr>
             </w:pPr>
+            <w:r>
+              <w:rPr>
+                <w:rFonts w:eastAsiaTheme="majorEastAsia"/>
+                <w:color w:val="70AD47" w:themeColor="accent6"/>
+                <w:sz w:val="24"/>
+                <w:szCs w:val="24"/>
+              </w:rPr>
+              <w:t>Los ramos anteriores que en si tienen que ver con el área de gestión y planificación, estas áreas siento que son las que necesitan ser fortalecidas.</w:t>
+            </w:r>
           </w:p>
           <w:p>
             <w:pPr>
+              <w:pStyle w:val="Prrafodelista"/>
               <w:tabs>
                 <w:tab w:val="left" w:pos="454"/>
               </w:tabs>
+              <w:ind w:left="454"/>
               <w:jc w:val="both"/>
               <w:rPr>
                 <w:rFonts w:eastAsiaTheme="majorEastAsia"/>
-                <w:color w:val="767171" w:themeColor="background2" w:themeShade="80"/>
-                <w:sz w:val="24"/>
-                <w:szCs w:val="24"/>
-              </w:rPr>
-            </w:pPr>
-          </w:p>
-          <w:p>
-            <w:pPr>
-              <w:tabs>
-                <w:tab w:val="left" w:pos="454"/>
-              </w:tabs>
-              <w:jc w:val="both"/>
-              <w:rPr>
-                <w:rFonts w:eastAsiaTheme="majorEastAsia"/>
-                <w:color w:val="767171" w:themeColor="background2" w:themeShade="80"/>
-                <w:sz w:val="24"/>
-                <w:szCs w:val="24"/>
-              </w:rPr>
-            </w:pPr>
-          </w:p>
-          <w:p>
-            <w:pPr>
-              <w:tabs>
-                <w:tab w:val="left" w:pos="454"/>
-              </w:tabs>
-              <w:jc w:val="both"/>
-              <w:rPr>
-                <w:rFonts w:eastAsiaTheme="majorEastAsia"/>
-                <w:color w:val="767171" w:themeColor="background2" w:themeShade="80"/>
-                <w:sz w:val="24"/>
-                <w:szCs w:val="24"/>
-              </w:rPr>
-            </w:pPr>
-          </w:p>
-          <w:p>
-            <w:pPr>
-              <w:tabs>
-                <w:tab w:val="left" w:pos="454"/>
-              </w:tabs>
-              <w:jc w:val="both"/>
-              <w:rPr>
-                <w:rFonts w:eastAsiaTheme="majorEastAsia"/>
-                <w:color w:val="767171" w:themeColor="background2" w:themeShade="80"/>
-                <w:sz w:val="24"/>
-                <w:szCs w:val="24"/>
-              </w:rPr>
-            </w:pPr>
-          </w:p>
-          <w:p>
-            <w:pPr>
-              <w:tabs>
-                <w:tab w:val="left" w:pos="454"/>
-              </w:tabs>
-              <w:jc w:val="both"/>
-              <w:rPr>
-                <w:rFonts w:eastAsiaTheme="majorEastAsia"/>
-                <w:color w:val="767171" w:themeColor="background2" w:themeShade="80"/>
-                <w:sz w:val="24"/>
-                <w:szCs w:val="24"/>
-              </w:rPr>
-            </w:pPr>
-          </w:p>
-          <w:p>
-            <w:pPr>
-              <w:tabs>
-                <w:tab w:val="left" w:pos="454"/>
-              </w:tabs>
-              <w:ind w:left="171"/>
-              <w:jc w:val="both"/>
-              <w:rPr>
-                <w:rFonts w:eastAsiaTheme="majorEastAsia"/>
-                <w:color w:val="767171" w:themeColor="background2" w:themeShade="80"/>
-                <w:sz w:val="24"/>
-                <w:szCs w:val="24"/>
-              </w:rPr>
-            </w:pPr>
-          </w:p>
-          <w:p>
-            <w:pPr>
-              <w:jc w:val="both"/>
-              <w:rPr>
-                <w:rFonts w:eastAsiaTheme="majorEastAsia"/>
-                <w:color w:val="767171" w:themeColor="background2" w:themeShade="80"/>
-                <w:sz w:val="24"/>
-                <w:szCs w:val="24"/>
-              </w:rPr>
-            </w:pPr>
-          </w:p>
-          <w:p>
-            <w:pPr>
-              <w:jc w:val="both"/>
-              <w:rPr>
-                <w:rFonts w:ascii="Calibri" w:hAnsi="Calibri"/>
-                <w:b/>
-                <w:bCs/>
-              </w:rPr>
-            </w:pPr>
-          </w:p>
-          <w:p>
-            <w:pPr>
-              <w:jc w:val="both"/>
-              <w:rPr>
-                <w:rFonts w:ascii="Calibri" w:hAnsi="Calibri"/>
-                <w:b/>
-                <w:bCs/>
-              </w:rPr>
-            </w:pPr>
-          </w:p>
-          <w:p>
-            <w:pPr>
-              <w:jc w:val="both"/>
-              <w:rPr>
-                <w:rFonts w:ascii="Calibri" w:hAnsi="Calibri"/>
-                <w:b/>
-                <w:bCs/>
-              </w:rPr>
-            </w:pPr>
-          </w:p>
-          <w:p>
-            <w:pPr>
-              <w:jc w:val="both"/>
-              <w:rPr>
-                <w:rFonts w:ascii="Calibri" w:hAnsi="Calibri"/>
-                <w:b/>
-                <w:bCs/>
-              </w:rPr>
-            </w:pPr>
-          </w:p>
-          <w:p>
-            <w:pPr>
-              <w:jc w:val="both"/>
-              <w:rPr>
-                <w:rFonts w:ascii="Calibri" w:hAnsi="Calibri"/>
-                <w:b/>
-                <w:bCs/>
-              </w:rPr>
-            </w:pPr>
-          </w:p>
-          <w:p>
-            <w:pPr>
-              <w:jc w:val="both"/>
-              <w:rPr>
-                <w:rFonts w:ascii="Calibri" w:hAnsi="Calibri"/>
-                <w:b/>
-                <w:bCs/>
-              </w:rPr>
-            </w:pPr>
-          </w:p>
-          <w:p>
-            <w:pPr>
-              <w:jc w:val="both"/>
-              <w:rPr>
-                <w:rFonts w:ascii="Calibri" w:hAnsi="Calibri"/>
-                <w:b/>
-                <w:bCs/>
-                <w:color w:val="1F4E79" w:themeColor="accent1" w:themeShade="80"/>
+                <w:color w:val="70AD47" w:themeColor="accent6"/>
+                <w:sz w:val="24"/>
+                <w:szCs w:val="24"/>
               </w:rPr>
             </w:pPr>
           </w:p>
@@ -1219,6 +1351,7 @@
                 <w:sz w:val="24"/>
                 <w:szCs w:val="24"/>
               </w:rPr>
+              <w:lastRenderedPageBreak/>
               <w:t>3. A partir de las respuestas anteriores y el perfil de egreso de tu carrera (competencias), responde las siguientes preguntas:</w:t>
             </w:r>
           </w:p>
@@ -1274,9 +1407,15 @@
           </w:p>
           <w:p>
             <w:pPr>
+              <w:pStyle w:val="Prrafodelista"/>
+              <w:numPr>
+                <w:ilvl w:val="0"/>
+                <w:numId w:val="12"/>
+              </w:numPr>
               <w:tabs>
                 <w:tab w:val="left" w:pos="454"/>
               </w:tabs>
+              <w:ind w:left="454" w:hanging="283"/>
               <w:jc w:val="both"/>
               <w:rPr>
                 <w:rFonts w:eastAsiaTheme="majorEastAsia"/>
@@ -1285,6 +1424,22 @@
                 <w:szCs w:val="24"/>
               </w:rPr>
             </w:pPr>
+            <w:r>
+              <w:rPr>
+                <w:rFonts w:eastAsiaTheme="majorEastAsia"/>
+                <w:sz w:val="24"/>
+                <w:szCs w:val="24"/>
+              </w:rPr>
+              <w:t>Actualmente las áreas que mas me gustan son la de análisis de datos y de la mano la programación</w:t>
+            </w:r>
+            <w:r>
+              <w:rPr>
+                <w:rFonts w:eastAsiaTheme="majorEastAsia"/>
+                <w:sz w:val="24"/>
+                <w:szCs w:val="24"/>
+              </w:rPr>
+              <w:t>.</w:t>
+            </w:r>
           </w:p>
           <w:p>
             <w:pPr>
@@ -1400,9 +1555,40 @@
           </w:p>
           <w:p>
             <w:pPr>
+              <w:pStyle w:val="Prrafodelista"/>
+              <w:numPr>
+                <w:ilvl w:val="0"/>
+                <w:numId w:val="12"/>
+              </w:numPr>
               <w:tabs>
                 <w:tab w:val="left" w:pos="454"/>
               </w:tabs>
+              <w:ind w:left="454" w:hanging="283"/>
+              <w:jc w:val="both"/>
+              <w:rPr>
+                <w:rFonts w:eastAsiaTheme="majorEastAsia"/>
+                <w:color w:val="767171" w:themeColor="background2" w:themeShade="80"/>
+                <w:sz w:val="24"/>
+                <w:szCs w:val="24"/>
+              </w:rPr>
+            </w:pPr>
+            <w:r>
+              <w:rPr>
+                <w:rFonts w:eastAsiaTheme="majorEastAsia"/>
+                <w:color w:val="767171" w:themeColor="background2" w:themeShade="80"/>
+                <w:sz w:val="24"/>
+                <w:szCs w:val="24"/>
+              </w:rPr>
+              <w:t>Las principales competencias que se relacionan con mis intereses profesionales son:</w:t>
+            </w:r>
+          </w:p>
+          <w:p>
+            <w:pPr>
+              <w:pStyle w:val="Prrafodelista"/>
+              <w:tabs>
+                <w:tab w:val="left" w:pos="454"/>
+              </w:tabs>
+              <w:ind w:left="454"/>
               <w:jc w:val="both"/>
               <w:rPr>
                 <w:rFonts w:eastAsiaTheme="majorEastAsia"/>
@@ -1414,9 +1600,86 @@
           </w:p>
           <w:p>
             <w:pPr>
+              <w:pStyle w:val="Prrafodelista"/>
               <w:tabs>
                 <w:tab w:val="left" w:pos="454"/>
               </w:tabs>
+              <w:ind w:left="454"/>
+              <w:jc w:val="both"/>
+              <w:rPr>
+                <w:rFonts w:eastAsiaTheme="majorEastAsia"/>
+                <w:color w:val="767171" w:themeColor="background2" w:themeShade="80"/>
+                <w:sz w:val="24"/>
+                <w:szCs w:val="24"/>
+              </w:rPr>
+            </w:pPr>
+            <w:r>
+              <w:rPr>
+                <w:rFonts w:eastAsiaTheme="majorEastAsia"/>
+                <w:color w:val="767171" w:themeColor="background2" w:themeShade="80"/>
+                <w:sz w:val="24"/>
+                <w:szCs w:val="24"/>
+              </w:rPr>
+              <w:t>Desarrollo y Mantenimiento de Software</w:t>
+            </w:r>
+          </w:p>
+          <w:p>
+            <w:pPr>
+              <w:pStyle w:val="Prrafodelista"/>
+              <w:tabs>
+                <w:tab w:val="left" w:pos="454"/>
+              </w:tabs>
+              <w:ind w:left="454"/>
+              <w:jc w:val="both"/>
+              <w:rPr>
+                <w:rFonts w:eastAsiaTheme="majorEastAsia"/>
+                <w:color w:val="767171" w:themeColor="background2" w:themeShade="80"/>
+                <w:sz w:val="24"/>
+                <w:szCs w:val="24"/>
+              </w:rPr>
+            </w:pPr>
+            <w:r>
+              <w:rPr>
+                <w:rFonts w:eastAsiaTheme="majorEastAsia"/>
+                <w:color w:val="767171" w:themeColor="background2" w:themeShade="80"/>
+                <w:sz w:val="24"/>
+                <w:szCs w:val="24"/>
+              </w:rPr>
+              <w:t>Análisis y Diseño de Sistemas</w:t>
+            </w:r>
+          </w:p>
+          <w:p>
+            <w:pPr>
+              <w:pStyle w:val="Prrafodelista"/>
+              <w:tabs>
+                <w:tab w:val="left" w:pos="454"/>
+              </w:tabs>
+              <w:ind w:left="454"/>
+              <w:jc w:val="both"/>
+              <w:rPr>
+                <w:rFonts w:eastAsiaTheme="majorEastAsia"/>
+                <w:color w:val="767171" w:themeColor="background2" w:themeShade="80"/>
+                <w:sz w:val="24"/>
+                <w:szCs w:val="24"/>
+              </w:rPr>
+            </w:pPr>
+            <w:r>
+              <w:rPr>
+                <w:rFonts w:eastAsiaTheme="majorEastAsia"/>
+                <w:color w:val="767171" w:themeColor="background2" w:themeShade="80"/>
+                <w:sz w:val="24"/>
+                <w:szCs w:val="24"/>
+              </w:rPr>
+              <w:t>Gestión de Proyectos Informáticos</w:t>
+            </w:r>
+          </w:p>
+          <w:p>
+            <w:pPr>
+              <w:pStyle w:val="Prrafodelista"/>
+              <w:tabs>
+                <w:tab w:val="left" w:pos="454"/>
+              </w:tabs>
+              <w:ind w:left="454"/>
               <w:jc w:val="both"/>
               <w:rPr>
                 <w:rFonts w:eastAsiaTheme="majorEastAsia"/>
@@ -1428,9 +1691,11 @@
           </w:p>
           <w:p>
             <w:pPr>
+              <w:pStyle w:val="Prrafodelista"/>
               <w:tabs>
                 <w:tab w:val="left" w:pos="454"/>
               </w:tabs>
+              <w:ind w:left="454"/>
               <w:jc w:val="both"/>
               <w:rPr>
                 <w:rFonts w:eastAsiaTheme="majorEastAsia"/>
@@ -1439,48 +1704,35 @@
                 <w:szCs w:val="24"/>
               </w:rPr>
             </w:pPr>
-          </w:p>
-          <w:p>
-            <w:pPr>
-              <w:tabs>
-                <w:tab w:val="left" w:pos="454"/>
-              </w:tabs>
-              <w:jc w:val="both"/>
+            <w:r>
               <w:rPr>
                 <w:rFonts w:eastAsiaTheme="majorEastAsia"/>
                 <w:color w:val="767171" w:themeColor="background2" w:themeShade="80"/>
                 <w:sz w:val="24"/>
                 <w:szCs w:val="24"/>
               </w:rPr>
-            </w:pPr>
-          </w:p>
-          <w:p>
-            <w:pPr>
-              <w:tabs>
-                <w:tab w:val="left" w:pos="454"/>
-              </w:tabs>
-              <w:jc w:val="both"/>
+              <w:t xml:space="preserve">De estas la que mas requiero fortalecer es la de gestión ya que </w:t>
+            </w:r>
+            <w:proofErr w:type="gramStart"/>
+            <w:r>
               <w:rPr>
                 <w:rFonts w:eastAsiaTheme="majorEastAsia"/>
                 <w:color w:val="767171" w:themeColor="background2" w:themeShade="80"/>
                 <w:sz w:val="24"/>
                 <w:szCs w:val="24"/>
               </w:rPr>
-            </w:pPr>
-          </w:p>
-          <w:p>
-            <w:pPr>
-              <w:tabs>
-                <w:tab w:val="left" w:pos="454"/>
-              </w:tabs>
-              <w:jc w:val="both"/>
+              <w:t>actualmente</w:t>
+            </w:r>
+            <w:proofErr w:type="gramEnd"/>
+            <w:r>
               <w:rPr>
                 <w:rFonts w:eastAsiaTheme="majorEastAsia"/>
                 <w:color w:val="767171" w:themeColor="background2" w:themeShade="80"/>
                 <w:sz w:val="24"/>
                 <w:szCs w:val="24"/>
               </w:rPr>
-            </w:pPr>
+              <w:t xml:space="preserve"> solamente me he dedicado a fase de desarrollo mas no totalmente a lo que es realizar un proyecto de 0 y gestionar todas las cosas a futuro, si bien el desarrollo incluye lo que es la gestión dentro de el por temas de tiempos u organización para realizar ciertas tareas, finalmente no e llegado a ese nivel de gestión.</w:t>
+            </w:r>
           </w:p>
           <w:p>
             <w:pPr>
@@ -1540,9 +1792,15 @@
           </w:p>
           <w:p>
             <w:pPr>
+              <w:pStyle w:val="Prrafodelista"/>
+              <w:numPr>
+                <w:ilvl w:val="0"/>
+                <w:numId w:val="12"/>
+              </w:numPr>
               <w:tabs>
                 <w:tab w:val="left" w:pos="454"/>
               </w:tabs>
+              <w:ind w:left="454" w:hanging="283"/>
               <w:jc w:val="both"/>
               <w:rPr>
                 <w:rFonts w:eastAsiaTheme="majorEastAsia"/>
@@ -1551,89 +1809,14 @@
                 <w:szCs w:val="24"/>
               </w:rPr>
             </w:pPr>
-          </w:p>
-          <w:p>
-            <w:pPr>
-              <w:tabs>
-                <w:tab w:val="left" w:pos="454"/>
-              </w:tabs>
-              <w:jc w:val="both"/>
-              <w:rPr>
-                <w:rFonts w:eastAsiaTheme="majorEastAsia"/>
-                <w:color w:val="767171" w:themeColor="background2" w:themeShade="80"/>
-                <w:sz w:val="24"/>
-                <w:szCs w:val="24"/>
-              </w:rPr>
-            </w:pPr>
-          </w:p>
-          <w:p>
-            <w:pPr>
-              <w:tabs>
-                <w:tab w:val="left" w:pos="454"/>
-              </w:tabs>
-              <w:jc w:val="both"/>
-              <w:rPr>
-                <w:rFonts w:eastAsiaTheme="majorEastAsia"/>
-                <w:color w:val="767171" w:themeColor="background2" w:themeShade="80"/>
-                <w:sz w:val="24"/>
-                <w:szCs w:val="24"/>
-              </w:rPr>
-            </w:pPr>
-          </w:p>
-          <w:p>
-            <w:pPr>
-              <w:jc w:val="both"/>
-              <w:rPr>
-                <w:rFonts w:ascii="Calibri" w:hAnsi="Calibri"/>
-                <w:b/>
-                <w:bCs/>
-                <w:color w:val="1F4E79" w:themeColor="accent1" w:themeShade="80"/>
-              </w:rPr>
-            </w:pPr>
-          </w:p>
-          <w:p>
-            <w:pPr>
-              <w:jc w:val="both"/>
-              <w:rPr>
-                <w:rFonts w:ascii="Calibri" w:hAnsi="Calibri"/>
-                <w:b/>
-                <w:bCs/>
-                <w:color w:val="1F4E79" w:themeColor="accent1" w:themeShade="80"/>
-              </w:rPr>
-            </w:pPr>
-          </w:p>
-          <w:p>
-            <w:pPr>
-              <w:jc w:val="both"/>
-              <w:rPr>
-                <w:rFonts w:ascii="Calibri" w:hAnsi="Calibri"/>
-                <w:b/>
-                <w:bCs/>
-                <w:color w:val="1F4E79" w:themeColor="accent1" w:themeShade="80"/>
-              </w:rPr>
-            </w:pPr>
-          </w:p>
-          <w:p>
-            <w:pPr>
-              <w:jc w:val="both"/>
-              <w:rPr>
-                <w:rFonts w:ascii="Calibri" w:hAnsi="Calibri"/>
-                <w:b/>
-                <w:bCs/>
-                <w:color w:val="1F4E79" w:themeColor="accent1" w:themeShade="80"/>
-              </w:rPr>
-            </w:pPr>
-          </w:p>
-          <w:p>
-            <w:pPr>
-              <w:jc w:val="both"/>
-              <w:rPr>
-                <w:rFonts w:ascii="Calibri" w:hAnsi="Calibri"/>
-                <w:b/>
-                <w:bCs/>
-                <w:color w:val="1F4E79" w:themeColor="accent1" w:themeShade="80"/>
-              </w:rPr>
-            </w:pPr>
+            <w:r>
+              <w:rPr>
+                <w:rFonts w:eastAsiaTheme="majorEastAsia"/>
+                <w:sz w:val="24"/>
+                <w:szCs w:val="24"/>
+              </w:rPr>
+              <w:t>Me gustaría poder seguir trabajando en el área de desarrollo de proyectos informáticos poder tener algún lugar para poder gestionar estos proyectos, organizar e implementar ideas nuevas para poder realizar productos informáticos con alto valor.</w:t>
+            </w:r>
           </w:p>
           <w:p>
             <w:pPr>
@@ -1861,6 +2044,34 @@
           </w:p>
           <w:p>
             <w:pPr>
+              <w:pStyle w:val="Prrafodelista"/>
+              <w:numPr>
+                <w:ilvl w:val="0"/>
+                <w:numId w:val="12"/>
+              </w:numPr>
+              <w:tabs>
+                <w:tab w:val="left" w:pos="454"/>
+              </w:tabs>
+              <w:ind w:left="454" w:hanging="283"/>
+              <w:jc w:val="both"/>
+              <w:rPr>
+                <w:rFonts w:eastAsiaTheme="majorEastAsia"/>
+                <w:color w:val="767171" w:themeColor="background2" w:themeShade="80"/>
+                <w:sz w:val="24"/>
+                <w:szCs w:val="24"/>
+              </w:rPr>
+            </w:pPr>
+            <w:r>
+              <w:rPr>
+                <w:rFonts w:eastAsiaTheme="majorEastAsia"/>
+                <w:sz w:val="24"/>
+                <w:szCs w:val="24"/>
+              </w:rPr>
+              <w:t>Siento que el proyecto actual se asemeja bastante a mi trabajo actual a nivel profesional, ya que este constara de un desarrollo web para gestión de junta de vecinos el cual se le implementaran varias funcionalidades adicionales o en remplazo de otras, por lo que si se relacionan directamente con mis proyecciones profesionales actuales.</w:t>
+            </w:r>
+          </w:p>
+          <w:p>
+            <w:pPr>
               <w:tabs>
                 <w:tab w:val="left" w:pos="454"/>
               </w:tabs>
@@ -1882,86 +2093,6 @@
               <w:rPr>
                 <w:rFonts w:eastAsiaTheme="majorEastAsia"/>
                 <w:color w:val="767171" w:themeColor="background2" w:themeShade="80"/>
-                <w:sz w:val="24"/>
-                <w:szCs w:val="24"/>
-              </w:rPr>
-            </w:pPr>
-          </w:p>
-          <w:p>
-            <w:pPr>
-              <w:tabs>
-                <w:tab w:val="left" w:pos="454"/>
-              </w:tabs>
-              <w:jc w:val="both"/>
-              <w:rPr>
-                <w:rFonts w:eastAsiaTheme="majorEastAsia"/>
-                <w:color w:val="767171" w:themeColor="background2" w:themeShade="80"/>
-                <w:sz w:val="24"/>
-                <w:szCs w:val="24"/>
-              </w:rPr>
-            </w:pPr>
-          </w:p>
-          <w:p>
-            <w:pPr>
-              <w:tabs>
-                <w:tab w:val="left" w:pos="454"/>
-              </w:tabs>
-              <w:jc w:val="both"/>
-              <w:rPr>
-                <w:rFonts w:eastAsiaTheme="majorEastAsia"/>
-                <w:color w:val="767171" w:themeColor="background2" w:themeShade="80"/>
-                <w:sz w:val="24"/>
-                <w:szCs w:val="24"/>
-              </w:rPr>
-            </w:pPr>
-          </w:p>
-          <w:p>
-            <w:pPr>
-              <w:tabs>
-                <w:tab w:val="left" w:pos="454"/>
-              </w:tabs>
-              <w:jc w:val="both"/>
-              <w:rPr>
-                <w:rFonts w:eastAsiaTheme="majorEastAsia"/>
-                <w:sz w:val="24"/>
-                <w:szCs w:val="24"/>
-              </w:rPr>
-            </w:pPr>
-          </w:p>
-          <w:p>
-            <w:pPr>
-              <w:tabs>
-                <w:tab w:val="left" w:pos="454"/>
-              </w:tabs>
-              <w:jc w:val="both"/>
-              <w:rPr>
-                <w:rFonts w:eastAsiaTheme="majorEastAsia"/>
-                <w:sz w:val="24"/>
-                <w:szCs w:val="24"/>
-              </w:rPr>
-            </w:pPr>
-          </w:p>
-          <w:p>
-            <w:pPr>
-              <w:tabs>
-                <w:tab w:val="left" w:pos="454"/>
-              </w:tabs>
-              <w:jc w:val="both"/>
-              <w:rPr>
-                <w:rFonts w:eastAsiaTheme="majorEastAsia"/>
-                <w:sz w:val="24"/>
-                <w:szCs w:val="24"/>
-              </w:rPr>
-            </w:pPr>
-          </w:p>
-          <w:p>
-            <w:pPr>
-              <w:tabs>
-                <w:tab w:val="left" w:pos="454"/>
-              </w:tabs>
-              <w:jc w:val="both"/>
-              <w:rPr>
-                <w:rFonts w:eastAsiaTheme="majorEastAsia"/>
                 <w:sz w:val="24"/>
                 <w:szCs w:val="24"/>
               </w:rPr>
@@ -9462,6 +9593,15 @@
 </file>
 
 <file path=customXml/item1.xml><?xml version="1.0" encoding="utf-8"?>
+<?mso-contentType ?>
+<FormTemplates xmlns="http://schemas.microsoft.com/sharepoint/v3/contenttype/forms">
+  <Display>DocumentLibraryForm</Display>
+  <Edit>DocumentLibraryForm</Edit>
+  <New>DocumentLibraryForm</New>
+</FormTemplates>
+</file>
+
+<file path=customXml/item2.xml><?xml version="1.0" encoding="utf-8"?>
 <ct:contentTypeSchema xmlns:ct="http://schemas.microsoft.com/office/2006/metadata/contentType" xmlns:ma="http://schemas.microsoft.com/office/2006/metadata/properties/metaAttributes" ct:_="" ma:_="" ma:contentTypeName="Documento" ma:contentTypeID="0x010100E96778489EE7714D8BD12CC105EB918B" ma:contentTypeVersion="2" ma:contentTypeDescription="Crear nuevo documento." ma:contentTypeScope="" ma:versionID="416c5c7ae9b5d54d83875cd3c65194e3">
   <xsd:schema xmlns:xsd="http://www.w3.org/2001/XMLSchema" xmlns:xs="http://www.w3.org/2001/XMLSchema" xmlns:p="http://schemas.microsoft.com/office/2006/metadata/properties" xmlns:ns2="126e8a1c-9ea9-435a-ac89-d06c80d62e30" targetNamespace="http://schemas.microsoft.com/office/2006/metadata/properties" ma:root="true" ma:fieldsID="70a237c842677bd850644f8595079f5e" ns2:_="">
     <xsd:import namespace="126e8a1c-9ea9-435a-ac89-d06c80d62e30"/>
@@ -9593,26 +9733,25 @@
 </ct:contentTypeSchema>
 </file>
 
-<file path=customXml/item2.xml><?xml version="1.0" encoding="utf-8"?>
-<?mso-contentType ?>
-<FormTemplates xmlns="http://schemas.microsoft.com/sharepoint/v3/contenttype/forms">
-  <Display>DocumentLibraryForm</Display>
-  <Edit>DocumentLibraryForm</Edit>
-  <New>DocumentLibraryForm</New>
-</FormTemplates>
-</file>
-
 <file path=customXml/item3.xml><?xml version="1.0" encoding="utf-8"?>
-<b:Sources xmlns:b="http://schemas.openxmlformats.org/officeDocument/2006/bibliography" xmlns="http://schemas.openxmlformats.org/officeDocument/2006/bibliography" SelectedStyle="\APASixthEditionOfficeOnline.xsl" StyleName="APA" Version="6"/>
-</file>
-
-<file path=customXml/item4.xml><?xml version="1.0" encoding="utf-8"?>
 <p:properties xmlns:p="http://schemas.microsoft.com/office/2006/metadata/properties" xmlns:xsi="http://www.w3.org/2001/XMLSchema-instance" xmlns:pc="http://schemas.microsoft.com/office/infopath/2007/PartnerControls">
   <documentManagement/>
 </p:properties>
 </file>
 
+<file path=customXml/item4.xml><?xml version="1.0" encoding="utf-8"?>
+<b:Sources xmlns:b="http://schemas.openxmlformats.org/officeDocument/2006/bibliography" xmlns="http://schemas.openxmlformats.org/officeDocument/2006/bibliography" SelectedStyle="\APASixthEditionOfficeOnline.xsl" StyleName="APA" Version="6"/>
+</file>
+
 <file path=customXml/itemProps1.xml><?xml version="1.0" encoding="utf-8"?>
+<ds:datastoreItem xmlns:ds="http://schemas.openxmlformats.org/officeDocument/2006/customXml" ds:itemID="{DABAA964-10BA-4DBC-ABF2-CDEAC0FAF7AA}">
+  <ds:schemaRefs>
+    <ds:schemaRef ds:uri="http://schemas.microsoft.com/sharepoint/v3/contenttype/forms"/>
+  </ds:schemaRefs>
+</ds:datastoreItem>
+</file>
+
+<file path=customXml/itemProps2.xml><?xml version="1.0" encoding="utf-8"?>
 <ds:datastoreItem xmlns:ds="http://schemas.openxmlformats.org/officeDocument/2006/customXml" ds:itemID="{90673534-9590-47F8-B0D6-46AB217CB3AD}">
   <ds:schemaRefs>
     <ds:schemaRef ds:uri="http://schemas.microsoft.com/office/2006/metadata/contentType"/>
@@ -9630,27 +9769,19 @@
 </ds:datastoreItem>
 </file>
 
-<file path=customXml/itemProps2.xml><?xml version="1.0" encoding="utf-8"?>
-<ds:datastoreItem xmlns:ds="http://schemas.openxmlformats.org/officeDocument/2006/customXml" ds:itemID="{DABAA964-10BA-4DBC-ABF2-CDEAC0FAF7AA}">
-  <ds:schemaRefs>
-    <ds:schemaRef ds:uri="http://schemas.microsoft.com/sharepoint/v3/contenttype/forms"/>
-  </ds:schemaRefs>
-</ds:datastoreItem>
-</file>
-
 <file path=customXml/itemProps3.xml><?xml version="1.0" encoding="utf-8"?>
-<ds:datastoreItem xmlns:ds="http://schemas.openxmlformats.org/officeDocument/2006/customXml" ds:itemID="{38798A93-35BB-4E36-97F5-7254B21EAFCC}">
-  <ds:schemaRefs>
-    <ds:schemaRef ds:uri="http://schemas.openxmlformats.org/officeDocument/2006/bibliography"/>
-  </ds:schemaRefs>
-</ds:datastoreItem>
-</file>
-
-<file path=customXml/itemProps4.xml><?xml version="1.0" encoding="utf-8"?>
 <ds:datastoreItem xmlns:ds="http://schemas.openxmlformats.org/officeDocument/2006/customXml" ds:itemID="{5F1783E3-BA1C-4CA3-8E32-C9B378BBED03}">
   <ds:schemaRefs>
     <ds:schemaRef ds:uri="http://schemas.microsoft.com/office/2006/metadata/properties"/>
     <ds:schemaRef ds:uri="http://schemas.microsoft.com/office/infopath/2007/PartnerControls"/>
   </ds:schemaRefs>
 </ds:datastoreItem>
+</file>
+
+<file path=customXml/itemProps4.xml><?xml version="1.0" encoding="utf-8"?>
+<ds:datastoreItem xmlns:ds="http://schemas.openxmlformats.org/officeDocument/2006/customXml" ds:itemID="{38798A93-35BB-4E36-97F5-7254B21EAFCC}">
+  <ds:schemaRefs>
+    <ds:schemaRef ds:uri="http://schemas.openxmlformats.org/officeDocument/2006/bibliography"/>
+  </ds:schemaRefs>
+</ds:datastoreItem>
 </file>
</xml_diff>